<commit_message>
Updated the change log and UML
</commit_message>
<xml_diff>
--- a/SDD.docx
+++ b/SDD.docx
@@ -79,7 +79,27 @@
         <w:rPr>
           <w:sz w:val="22"/>
         </w:rPr>
-        <w:t xml:space="preserve"> classes. The first one is represent the information to schedule. The second </w:t>
+        <w:t xml:space="preserve"> classes and a main file in order to run the program. </w:t>
+      </w:r>
+      <w:r>
+        <w:rPr>
+          <w:sz w:val="22"/>
+        </w:rPr>
+        <w:t xml:space="preserve"> </w:t>
+      </w:r>
+      <w:proofErr w:type="spellStart"/>
+      <w:r>
+        <w:rPr>
+          <w:sz w:val="22"/>
+        </w:rPr>
+        <w:t>The</w:t>
+      </w:r>
+      <w:proofErr w:type="spellEnd"/>
+      <w:r>
+        <w:rPr>
+          <w:sz w:val="22"/>
+        </w:rPr>
+        <w:t xml:space="preserve"> first one is represent the information to schedule. The second </w:t>
       </w:r>
       <w:r>
         <w:rPr>
@@ -108,6 +128,12 @@
         </w:rPr>
         <w:t>input file.</w:t>
       </w:r>
+      <w:r>
+        <w:rPr>
+          <w:sz w:val="22"/>
+        </w:rPr>
+        <w:t xml:space="preserve"> </w:t>
+      </w:r>
     </w:p>
     <w:p>
       <w:pPr>
@@ -133,7 +159,19 @@
         <w:rPr>
           <w:sz w:val="22"/>
         </w:rPr>
-        <w:t>it’ll log the time.</w:t>
+        <w:t>it’ll log the time</w:t>
+      </w:r>
+      <w:r>
+        <w:rPr>
+          <w:sz w:val="22"/>
+        </w:rPr>
+        <w:t xml:space="preserve"> and send it back to the Information class</w:t>
+      </w:r>
+      <w:r>
+        <w:rPr>
+          <w:sz w:val="22"/>
+        </w:rPr>
+        <w:t>.</w:t>
       </w:r>
       <w:r>
         <w:rPr>
@@ -162,6 +200,12 @@
         </w:rPr>
         <w:t>The final class is the Scheduler. This class is in charge of reporting the information to the user.</w:t>
       </w:r>
+      <w:r>
+        <w:rPr>
+          <w:sz w:val="22"/>
+        </w:rPr>
+        <w:t xml:space="preserve"> It is also of the keeping track of time in order to tell the Priority Queue and Information classes.</w:t>
+      </w:r>
     </w:p>
     <w:p>
       <w:pPr>
@@ -170,70 +214,38 @@
           <w:sz w:val="22"/>
         </w:rPr>
       </w:pPr>
-    </w:p>
-    <w:p>
-      <w:pPr>
-        <w:spacing w:line="360" w:lineRule="auto"/>
-        <w:rPr>
-          <w:sz w:val="22"/>
-        </w:rPr>
-      </w:pPr>
       <w:r>
         <w:rPr>
           <w:noProof/>
           <w:sz w:val="22"/>
         </w:rPr>
-        <w:drawing>
-          <wp:inline distT="0" distB="0" distL="0" distR="0">
-            <wp:extent cx="5943600" cy="2181138"/>
-            <wp:effectExtent l="0" t="0" r="0" b="0"/>
-            <wp:docPr id="1" name="Picture 1" descr="C:\Users\Greg\Desktop\Untitled Diagram (1).png"/>
-            <wp:cNvGraphicFramePr>
-              <a:graphicFrameLocks xmlns:a="http://schemas.openxmlformats.org/drawingml/2006/main" noChangeAspect="1"/>
-            </wp:cNvGraphicFramePr>
-            <a:graphic xmlns:a="http://schemas.openxmlformats.org/drawingml/2006/main">
-              <a:graphicData uri="http://schemas.openxmlformats.org/drawingml/2006/picture">
-                <pic:pic xmlns:pic="http://schemas.openxmlformats.org/drawingml/2006/picture">
-                  <pic:nvPicPr>
-                    <pic:cNvPr id="0" name="Picture 1" descr="C:\Users\Greg\Desktop\Untitled Diagram (1).png"/>
-                    <pic:cNvPicPr>
-                      <a:picLocks noChangeAspect="1" noChangeArrowheads="1"/>
-                    </pic:cNvPicPr>
-                  </pic:nvPicPr>
-                  <pic:blipFill>
-                    <a:blip r:embed="rId5">
-                      <a:extLst>
-                        <a:ext uri="{28A0092B-C50C-407E-A947-70E740481C1C}">
-                          <a14:useLocalDpi xmlns:a14="http://schemas.microsoft.com/office/drawing/2010/main" val="0"/>
-                        </a:ext>
-                      </a:extLst>
-                    </a:blip>
-                    <a:srcRect/>
-                    <a:stretch>
-                      <a:fillRect/>
-                    </a:stretch>
-                  </pic:blipFill>
-                  <pic:spPr bwMode="auto">
-                    <a:xfrm>
-                      <a:off x="0" y="0"/>
-                      <a:ext cx="5943600" cy="2181138"/>
-                    </a:xfrm>
-                    <a:prstGeom prst="rect">
-                      <a:avLst/>
-                    </a:prstGeom>
-                    <a:noFill/>
-                    <a:ln>
-                      <a:noFill/>
-                    </a:ln>
-                  </pic:spPr>
-                </pic:pic>
-              </a:graphicData>
-            </a:graphic>
-          </wp:inline>
-        </w:drawing>
-      </w:r>
-    </w:p>
-    <w:p/>
+        <w:lastRenderedPageBreak/>
+        <w:pict>
+          <v:shapetype id="_x0000_t75" coordsize="21600,21600" o:spt="75" o:preferrelative="t" path="m@4@5l@4@11@9@11@9@5xe" filled="f" stroked="f">
+            <v:stroke joinstyle="miter"/>
+            <v:formulas>
+              <v:f eqn="if lineDrawn pixelLineWidth 0"/>
+              <v:f eqn="sum @0 1 0"/>
+              <v:f eqn="sum 0 0 @1"/>
+              <v:f eqn="prod @2 1 2"/>
+              <v:f eqn="prod @3 21600 pixelWidth"/>
+              <v:f eqn="prod @3 21600 pixelHeight"/>
+              <v:f eqn="sum @0 0 1"/>
+              <v:f eqn="prod @6 1 2"/>
+              <v:f eqn="prod @7 21600 pixelWidth"/>
+              <v:f eqn="sum @8 21600 0"/>
+              <v:f eqn="prod @7 21600 pixelHeight"/>
+              <v:f eqn="sum @10 21600 0"/>
+            </v:formulas>
+            <v:path o:extrusionok="f" gradientshapeok="t" o:connecttype="rect"/>
+            <o:lock v:ext="edit" aspectratio="t"/>
+          </v:shapetype>
+          <v:shape id="_x0000_i1025" type="#_x0000_t75" style="width:477pt;height:271.5pt">
+            <v:imagedata r:id="rId7" o:title="Untitled Diagram (2)"/>
+          </v:shape>
+        </w:pict>
+      </w:r>
+    </w:p>
     <w:p>
       <w:pPr>
         <w:rPr>
@@ -250,8 +262,78 @@
         </w:rPr>
         <w:t>Change Log</w:t>
       </w:r>
+    </w:p>
+    <w:p>
+      <w:pPr>
+        <w:rPr>
+          <w:szCs w:val="24"/>
+        </w:rPr>
+      </w:pPr>
+      <w:r>
+        <w:rPr>
+          <w:szCs w:val="24"/>
+        </w:rPr>
+        <w:t>10/18/16 – Added Test file</w:t>
+      </w:r>
+    </w:p>
+    <w:p>
+      <w:pPr>
+        <w:rPr>
+          <w:szCs w:val="24"/>
+        </w:rPr>
+      </w:pPr>
+      <w:r>
+        <w:rPr>
+          <w:szCs w:val="24"/>
+        </w:rPr>
+        <w:t>10/</w:t>
+      </w:r>
+      <w:r>
+        <w:rPr>
+          <w:szCs w:val="24"/>
+        </w:rPr>
+        <w:t>21/16 – added Length variables to the Priority Queue class</w:t>
+      </w:r>
+    </w:p>
+    <w:p>
+      <w:pPr>
+        <w:rPr>
+          <w:szCs w:val="24"/>
+        </w:rPr>
+      </w:pPr>
+      <w:r>
+        <w:rPr>
+          <w:szCs w:val="24"/>
+        </w:rPr>
+        <w:t>10/21/16 – added a second array to the Priority Queue class</w:t>
+      </w:r>
+    </w:p>
+    <w:p>
+      <w:pPr>
+        <w:rPr>
+          <w:szCs w:val="24"/>
+        </w:rPr>
+      </w:pPr>
+      <w:r>
+        <w:rPr>
+          <w:szCs w:val="24"/>
+        </w:rPr>
+        <w:t>10/28/16</w:t>
+      </w:r>
+      <w:r>
+        <w:rPr>
+          <w:szCs w:val="24"/>
+        </w:rPr>
+        <w:t xml:space="preserve"> – updated UML and</w:t>
+      </w:r>
       <w:bookmarkStart w:id="0" w:name="_GoBack"/>
       <w:bookmarkEnd w:id="0"/>
+      <w:r>
+        <w:rPr>
+          <w:szCs w:val="24"/>
+        </w:rPr>
+        <w:t xml:space="preserve"> SDD</w:t>
+      </w:r>
     </w:p>
     <w:sectPr>
       <w:pgSz w:w="12240" w:h="15840"/>
@@ -261,6 +343,56 @@
     </w:sectPr>
   </w:body>
 </w:document>
+</file>
+
+<file path=word/endnotes.xml><?xml version="1.0" encoding="utf-8"?>
+<w:endnotes xmlns:wpc="http://schemas.microsoft.com/office/word/2010/wordprocessingCanvas" xmlns:mc="http://schemas.openxmlformats.org/markup-compatibility/2006" xmlns:o="urn:schemas-microsoft-com:office:office" xmlns:r="http://schemas.openxmlformats.org/officeDocument/2006/relationships" xmlns:m="http://schemas.openxmlformats.org/officeDocument/2006/math" xmlns:v="urn:schemas-microsoft-com:vml" xmlns:wp14="http://schemas.microsoft.com/office/word/2010/wordprocessingDrawing" xmlns:wp="http://schemas.openxmlformats.org/drawingml/2006/wordprocessingDrawing" xmlns:w10="urn:schemas-microsoft-com:office:word" xmlns:w="http://schemas.openxmlformats.org/wordprocessingml/2006/main" xmlns:w14="http://schemas.microsoft.com/office/word/2010/wordml" xmlns:wpg="http://schemas.microsoft.com/office/word/2010/wordprocessingGroup" xmlns:wpi="http://schemas.microsoft.com/office/word/2010/wordprocessingInk" xmlns:wne="http://schemas.microsoft.com/office/word/2006/wordml" xmlns:wps="http://schemas.microsoft.com/office/word/2010/wordprocessingShape" mc:Ignorable="w14 wp14">
+  <w:endnote w:type="separator" w:id="-1">
+    <w:p>
+      <w:pPr>
+        <w:spacing w:after="0" w:line="240" w:lineRule="auto"/>
+      </w:pPr>
+      <w:r>
+        <w:separator/>
+      </w:r>
+    </w:p>
+  </w:endnote>
+  <w:endnote w:type="continuationSeparator" w:id="0">
+    <w:p>
+      <w:pPr>
+        <w:spacing w:after="0" w:line="240" w:lineRule="auto"/>
+      </w:pPr>
+      <w:r>
+        <w:continuationSeparator/>
+      </w:r>
+    </w:p>
+  </w:endnote>
+</w:endnotes>
+</file>
+
+<file path=word/footnotes.xml><?xml version="1.0" encoding="utf-8"?>
+<w:footnotes xmlns:wpc="http://schemas.microsoft.com/office/word/2010/wordprocessingCanvas" xmlns:mc="http://schemas.openxmlformats.org/markup-compatibility/2006" xmlns:o="urn:schemas-microsoft-com:office:office" xmlns:r="http://schemas.openxmlformats.org/officeDocument/2006/relationships" xmlns:m="http://schemas.openxmlformats.org/officeDocument/2006/math" xmlns:v="urn:schemas-microsoft-com:vml" xmlns:wp14="http://schemas.microsoft.com/office/word/2010/wordprocessingDrawing" xmlns:wp="http://schemas.openxmlformats.org/drawingml/2006/wordprocessingDrawing" xmlns:w10="urn:schemas-microsoft-com:office:word" xmlns:w="http://schemas.openxmlformats.org/wordprocessingml/2006/main" xmlns:w14="http://schemas.microsoft.com/office/word/2010/wordml" xmlns:wpg="http://schemas.microsoft.com/office/word/2010/wordprocessingGroup" xmlns:wpi="http://schemas.microsoft.com/office/word/2010/wordprocessingInk" xmlns:wne="http://schemas.microsoft.com/office/word/2006/wordml" xmlns:wps="http://schemas.microsoft.com/office/word/2010/wordprocessingShape" mc:Ignorable="w14 wp14">
+  <w:footnote w:type="separator" w:id="-1">
+    <w:p>
+      <w:pPr>
+        <w:spacing w:after="0" w:line="240" w:lineRule="auto"/>
+      </w:pPr>
+      <w:r>
+        <w:separator/>
+      </w:r>
+    </w:p>
+  </w:footnote>
+  <w:footnote w:type="continuationSeparator" w:id="0">
+    <w:p>
+      <w:pPr>
+        <w:spacing w:after="0" w:line="240" w:lineRule="auto"/>
+      </w:pPr>
+      <w:r>
+        <w:continuationSeparator/>
+      </w:r>
+    </w:p>
+  </w:footnote>
+</w:footnotes>
 </file>
 
 <file path=word/styles.xml><?xml version="1.0" encoding="utf-8"?>
@@ -484,6 +616,56 @@
       <w:szCs w:val="16"/>
     </w:rPr>
   </w:style>
+  <w:style w:type="paragraph" w:styleId="Header">
+    <w:name w:val="header"/>
+    <w:basedOn w:val="Normal"/>
+    <w:link w:val="HeaderChar"/>
+    <w:uiPriority w:val="99"/>
+    <w:unhideWhenUsed/>
+    <w:rsid w:val="004B0887"/>
+    <w:pPr>
+      <w:tabs>
+        <w:tab w:val="center" w:pos="4680"/>
+        <w:tab w:val="right" w:pos="9360"/>
+      </w:tabs>
+      <w:spacing w:after="0" w:line="240" w:lineRule="auto"/>
+    </w:pPr>
+  </w:style>
+  <w:style w:type="character" w:customStyle="1" w:styleId="HeaderChar">
+    <w:name w:val="Header Char"/>
+    <w:basedOn w:val="DefaultParagraphFont"/>
+    <w:link w:val="Header"/>
+    <w:uiPriority w:val="99"/>
+    <w:rsid w:val="004B0887"/>
+    <w:rPr>
+      <w:sz w:val="24"/>
+    </w:rPr>
+  </w:style>
+  <w:style w:type="paragraph" w:styleId="Footer">
+    <w:name w:val="footer"/>
+    <w:basedOn w:val="Normal"/>
+    <w:link w:val="FooterChar"/>
+    <w:uiPriority w:val="99"/>
+    <w:unhideWhenUsed/>
+    <w:rsid w:val="004B0887"/>
+    <w:pPr>
+      <w:tabs>
+        <w:tab w:val="center" w:pos="4680"/>
+        <w:tab w:val="right" w:pos="9360"/>
+      </w:tabs>
+      <w:spacing w:after="0" w:line="240" w:lineRule="auto"/>
+    </w:pPr>
+  </w:style>
+  <w:style w:type="character" w:customStyle="1" w:styleId="FooterChar">
+    <w:name w:val="Footer Char"/>
+    <w:basedOn w:val="DefaultParagraphFont"/>
+    <w:link w:val="Footer"/>
+    <w:uiPriority w:val="99"/>
+    <w:rsid w:val="004B0887"/>
+    <w:rPr>
+      <w:sz w:val="24"/>
+    </w:rPr>
+  </w:style>
 </w:styles>
 </file>
 
@@ -706,6 +888,56 @@
       <w:rFonts w:ascii="Tahoma" w:hAnsi="Tahoma" w:cs="Tahoma"/>
       <w:sz w:val="16"/>
       <w:szCs w:val="16"/>
+    </w:rPr>
+  </w:style>
+  <w:style w:type="paragraph" w:styleId="Header">
+    <w:name w:val="header"/>
+    <w:basedOn w:val="Normal"/>
+    <w:link w:val="HeaderChar"/>
+    <w:uiPriority w:val="99"/>
+    <w:unhideWhenUsed/>
+    <w:rsid w:val="004B0887"/>
+    <w:pPr>
+      <w:tabs>
+        <w:tab w:val="center" w:pos="4680"/>
+        <w:tab w:val="right" w:pos="9360"/>
+      </w:tabs>
+      <w:spacing w:after="0" w:line="240" w:lineRule="auto"/>
+    </w:pPr>
+  </w:style>
+  <w:style w:type="character" w:customStyle="1" w:styleId="HeaderChar">
+    <w:name w:val="Header Char"/>
+    <w:basedOn w:val="DefaultParagraphFont"/>
+    <w:link w:val="Header"/>
+    <w:uiPriority w:val="99"/>
+    <w:rsid w:val="004B0887"/>
+    <w:rPr>
+      <w:sz w:val="24"/>
+    </w:rPr>
+  </w:style>
+  <w:style w:type="paragraph" w:styleId="Footer">
+    <w:name w:val="footer"/>
+    <w:basedOn w:val="Normal"/>
+    <w:link w:val="FooterChar"/>
+    <w:uiPriority w:val="99"/>
+    <w:unhideWhenUsed/>
+    <w:rsid w:val="004B0887"/>
+    <w:pPr>
+      <w:tabs>
+        <w:tab w:val="center" w:pos="4680"/>
+        <w:tab w:val="right" w:pos="9360"/>
+      </w:tabs>
+      <w:spacing w:after="0" w:line="240" w:lineRule="auto"/>
+    </w:pPr>
+  </w:style>
+  <w:style w:type="character" w:customStyle="1" w:styleId="FooterChar">
+    <w:name w:val="Footer Char"/>
+    <w:basedOn w:val="DefaultParagraphFont"/>
+    <w:link w:val="Footer"/>
+    <w:uiPriority w:val="99"/>
+    <w:rsid w:val="004B0887"/>
+    <w:rPr>
+      <w:sz w:val="24"/>
     </w:rPr>
   </w:style>
 </w:styles>

</xml_diff>